<commit_message>
Feat: llm reasoning; rm unnecessary code; saving transcription iterations
</commit_message>
<xml_diff>
--- a/files/default_docx_report.docx
+++ b/files/default_docx_report.docx
@@ -5,84 +5,49 @@
     <w:p>
       <w:pPr>
         <w:pStyle w:val="LOnormal"/>
-        <w:keepNext w:val="false"/>
-        <w:keepLines w:val="false"/>
-        <w:pageBreakBefore w:val="false"/>
-        <w:widowControl w:val="false"/>
-        <w:shd w:val="clear" w:fill="auto"/>
-        <w:spacing w:lineRule="auto" w:line="240" w:before="0" w:after="0"/>
-        <w:ind w:left="0" w:right="0" w:hanging="0"/>
-        <w:jc w:val="both"/>
-        <w:rPr>
-          <w:rFonts w:ascii="Arial" w:hAnsi="Arial"/>
-        </w:rPr>
+        <w:jc w:val="left"/>
+        <w:rPr/>
       </w:pPr>
       <w:r>
         <w:rPr>
           <w:rFonts w:eastAsia="Arial" w:cs="Arial" w:ascii="Arial" w:hAnsi="Arial"/>
+          <w:b w:val="false"/>
+          <w:bCs w:val="false"/>
           <w:sz w:val="20"/>
           <w:szCs w:val="20"/>
         </w:rPr>
         <w:t>{recipients_info}</w:t>
+      </w:r>
+      <w:r>
+        <w:rPr/>
+        <w:br/>
       </w:r>
     </w:p>
     <w:p>
       <w:pPr>
         <w:pStyle w:val="LOnormal"/>
-        <w:keepNext w:val="false"/>
-        <w:keepLines w:val="false"/>
-        <w:pageBreakBefore w:val="false"/>
-        <w:widowControl w:val="false"/>
-        <w:shd w:val="clear" w:fill="auto"/>
-        <w:spacing w:lineRule="auto" w:line="240" w:before="0" w:after="0"/>
-        <w:ind w:left="0" w:right="0" w:hanging="0"/>
-        <w:jc w:val="both"/>
-        <w:rPr>
-          <w:rFonts w:ascii="Arial" w:hAnsi="Arial" w:eastAsia="Liberation Serif" w:cs="Liberation Serif"/>
-          <w:b w:val="false"/>
-          <w:b w:val="false"/>
-          <w:i w:val="false"/>
-          <w:i w:val="false"/>
-          <w:caps w:val="false"/>
-          <w:smallCaps w:val="false"/>
-          <w:strike w:val="false"/>
-          <w:dstrike w:val="false"/>
+        <w:jc w:val="left"/>
+        <w:rPr>
+          <w:rFonts w:ascii="Arial" w:hAnsi="Arial"/>
           <w:color w:val="000000"/>
-          <w:position w:val="0"/>
-          <w:sz w:val="20"/>
           <w:sz w:val="20"/>
           <w:szCs w:val="20"/>
-          <w:u w:val="none"/>
-          <w:shd w:fill="auto" w:val="clear"/>
-          <w:vertAlign w:val="baseline"/>
         </w:rPr>
       </w:pPr>
       <w:r>
         <w:rPr>
-          <w:rFonts w:eastAsia="Liberation Serif" w:cs="Liberation Serif" w:ascii="Arial" w:hAnsi="Arial"/>
-          <w:b w:val="false"/>
-          <w:i w:val="false"/>
-          <w:caps w:val="false"/>
-          <w:smallCaps w:val="false"/>
-          <w:strike w:val="false"/>
-          <w:dstrike w:val="false"/>
+          <w:rFonts w:ascii="Arial" w:hAnsi="Arial"/>
           <w:color w:val="000000"/>
-          <w:position w:val="0"/>
-          <w:sz w:val="20"/>
           <w:sz w:val="20"/>
           <w:szCs w:val="20"/>
-          <w:u w:val="none"/>
-          <w:shd w:fill="auto" w:val="clear"/>
-          <w:vertAlign w:val="baseline"/>
         </w:rPr>
       </w:r>
     </w:p>
     <w:tbl>
       <w:tblPr>
-        <w:tblStyle w:val="Table1"/>
         <w:tblW w:w="8509" w:type="dxa"/>
         <w:jc w:val="left"/>
-        <w:tblInd w:w="0" w:type="dxa"/>
+        <w:tblInd w:w="-108" w:type="dxa"/>
         <w:tblLayout w:type="fixed"/>
         <w:tblCellMar>
           <w:top w:w="0" w:type="dxa"/>
@@ -90,7 +55,7 @@
           <w:bottom w:w="0" w:type="dxa"/>
           <w:right w:w="108" w:type="dxa"/>
         </w:tblCellMar>
-        <w:tblLook w:val="0400"/>
+        <w:tblLook w:val="0400" w:noHBand="0" w:noVBand="1" w:firstColumn="0" w:lastRow="0" w:lastColumn="0" w:firstRow="0"/>
       </w:tblPr>
       <w:tblGrid>
         <w:gridCol w:w="2231"/>
@@ -106,34 +71,17 @@
           <w:p>
             <w:pPr>
               <w:pStyle w:val="LOnormal"/>
-              <w:keepNext w:val="false"/>
-              <w:keepLines w:val="false"/>
               <w:widowControl w:val="false"/>
-              <w:shd w:val="clear" w:fill="auto"/>
-              <w:spacing w:lineRule="auto" w:line="240" w:before="0" w:after="0"/>
-              <w:ind w:left="0" w:right="0" w:hanging="0"/>
-              <w:jc w:val="both"/>
-              <w:rPr>
-                <w:rFonts w:ascii="Arial" w:hAnsi="Arial"/>
-              </w:rPr>
+              <w:jc w:val="left"/>
+              <w:rPr/>
             </w:pPr>
             <w:r>
               <w:rPr>
                 <w:rFonts w:eastAsia="Arial" w:cs="Arial" w:ascii="Arial" w:hAnsi="Arial"/>
                 <w:b/>
-                <w:i w:val="false"/>
-                <w:caps w:val="false"/>
-                <w:smallCaps w:val="false"/>
-                <w:strike w:val="false"/>
-                <w:dstrike w:val="false"/>
                 <w:color w:val="000000"/>
-                <w:position w:val="0"/>
-                <w:sz w:val="20"/>
                 <w:sz w:val="20"/>
                 <w:szCs w:val="20"/>
-                <w:u w:val="none"/>
-                <w:shd w:fill="auto" w:val="clear"/>
-                <w:vertAlign w:val="baseline"/>
               </w:rPr>
               <w:t>Diagnosis:</w:t>
             </w:r>
@@ -153,10 +101,8 @@
               <w:shd w:val="clear" w:fill="auto"/>
               <w:spacing w:lineRule="auto" w:line="240" w:before="0" w:after="0"/>
               <w:ind w:left="0" w:right="0" w:hanging="0"/>
-              <w:jc w:val="both"/>
-              <w:rPr>
-                <w:rFonts w:ascii="Arial" w:hAnsi="Arial"/>
-              </w:rPr>
+              <w:jc w:val="left"/>
+              <w:rPr/>
             </w:pPr>
             <w:r>
               <w:rPr>
@@ -167,142 +113,45 @@
               <w:t>{diagnosis}</w:t>
             </w:r>
           </w:p>
-          <w:p>
-            <w:pPr>
-              <w:pStyle w:val="LOnormal"/>
-              <w:keepNext w:val="false"/>
-              <w:keepLines w:val="false"/>
-              <w:widowControl w:val="false"/>
-              <w:shd w:val="clear" w:fill="auto"/>
-              <w:spacing w:lineRule="auto" w:line="240" w:before="0" w:after="0"/>
-              <w:ind w:left="0" w:right="0" w:hanging="0"/>
-              <w:jc w:val="both"/>
-              <w:rPr>
-                <w:rFonts w:ascii="Arial" w:hAnsi="Arial" w:eastAsia="Arial" w:cs="Arial"/>
-                <w:b/>
-                <w:b/>
-                <w:i w:val="false"/>
-                <w:i w:val="false"/>
-                <w:caps w:val="false"/>
-                <w:smallCaps w:val="false"/>
-                <w:strike w:val="false"/>
-                <w:dstrike w:val="false"/>
-                <w:color w:val="000000"/>
-                <w:position w:val="0"/>
-                <w:sz w:val="20"/>
-                <w:sz w:val="20"/>
-                <w:szCs w:val="20"/>
-                <w:u w:val="none"/>
-                <w:shd w:fill="auto" w:val="clear"/>
-                <w:vertAlign w:val="baseline"/>
-              </w:rPr>
-            </w:pPr>
-            <w:r>
-              <w:rPr>
-                <w:rFonts w:eastAsia="Arial" w:cs="Arial" w:ascii="Arial" w:hAnsi="Arial"/>
-                <w:b/>
-                <w:i w:val="false"/>
-                <w:caps w:val="false"/>
-                <w:smallCaps w:val="false"/>
-                <w:strike w:val="false"/>
-                <w:dstrike w:val="false"/>
-                <w:color w:val="000000"/>
-                <w:position w:val="0"/>
-                <w:sz w:val="20"/>
-                <w:sz w:val="20"/>
-                <w:szCs w:val="20"/>
-                <w:u w:val="none"/>
-                <w:shd w:fill="auto" w:val="clear"/>
-                <w:vertAlign w:val="baseline"/>
-              </w:rPr>
-            </w:r>
-          </w:p>
         </w:tc>
       </w:tr>
     </w:tbl>
     <w:p>
       <w:pPr>
         <w:pStyle w:val="LOnormal"/>
-        <w:keepNext w:val="false"/>
-        <w:keepLines w:val="false"/>
-        <w:pageBreakBefore w:val="false"/>
-        <w:widowControl w:val="false"/>
-        <w:shd w:val="clear" w:fill="auto"/>
-        <w:spacing w:lineRule="auto" w:line="240" w:before="0" w:after="0"/>
-        <w:ind w:left="0" w:right="0" w:hanging="0"/>
-        <w:jc w:val="both"/>
+        <w:jc w:val="left"/>
         <w:rPr>
           <w:rFonts w:ascii="Arial" w:hAnsi="Arial" w:eastAsia="Arial" w:cs="Arial"/>
           <w:b/>
           <w:b/>
-          <w:i w:val="false"/>
-          <w:i w:val="false"/>
-          <w:caps w:val="false"/>
-          <w:smallCaps w:val="false"/>
-          <w:strike w:val="false"/>
-          <w:dstrike w:val="false"/>
           <w:color w:val="000000"/>
-          <w:position w:val="0"/>
-          <w:sz w:val="20"/>
           <w:sz w:val="20"/>
           <w:szCs w:val="20"/>
-          <w:u w:val="none"/>
-          <w:shd w:fill="auto" w:val="clear"/>
-          <w:vertAlign w:val="baseline"/>
         </w:rPr>
       </w:pPr>
       <w:r>
         <w:rPr>
           <w:rFonts w:eastAsia="Arial" w:cs="Arial" w:ascii="Arial" w:hAnsi="Arial"/>
           <w:b/>
-          <w:i w:val="false"/>
-          <w:caps w:val="false"/>
-          <w:smallCaps w:val="false"/>
-          <w:strike w:val="false"/>
-          <w:dstrike w:val="false"/>
           <w:color w:val="000000"/>
-          <w:position w:val="0"/>
-          <w:sz w:val="20"/>
           <w:sz w:val="20"/>
           <w:szCs w:val="20"/>
-          <w:u w:val="none"/>
-          <w:shd w:fill="auto" w:val="clear"/>
-          <w:vertAlign w:val="baseline"/>
         </w:rPr>
       </w:r>
     </w:p>
     <w:p>
       <w:pPr>
         <w:pStyle w:val="LOnormal"/>
-        <w:keepNext w:val="false"/>
-        <w:keepLines w:val="false"/>
-        <w:pageBreakBefore w:val="false"/>
-        <w:widowControl w:val="false"/>
-        <w:shd w:val="clear" w:fill="auto"/>
-        <w:spacing w:lineRule="auto" w:line="240" w:before="0" w:after="0"/>
-        <w:ind w:left="0" w:right="0" w:hanging="0"/>
-        <w:jc w:val="both"/>
-        <w:rPr>
-          <w:rFonts w:ascii="Arial" w:hAnsi="Arial"/>
-        </w:rPr>
+        <w:jc w:val="left"/>
+        <w:rPr/>
       </w:pPr>
       <w:r>
         <w:rPr>
           <w:rFonts w:eastAsia="Arial" w:cs="Arial" w:ascii="Arial" w:hAnsi="Arial"/>
           <w:b/>
-          <w:i w:val="false"/>
-          <w:caps w:val="false"/>
-          <w:smallCaps w:val="false"/>
-          <w:strike w:val="false"/>
-          <w:dstrike w:val="false"/>
           <w:color w:val="000000"/>
-          <w:position w:val="0"/>
-          <w:sz w:val="20"/>
           <w:sz w:val="20"/>
           <w:szCs w:val="20"/>
-          <w:u w:val="none"/>
-          <w:shd w:fill="auto" w:val="clear"/>
-          <w:vertAlign w:val="baseline"/>
         </w:rPr>
         <w:t>Corrected</w:t>
       </w:r>
@@ -310,91 +159,53 @@
     <w:p>
       <w:pPr>
         <w:pStyle w:val="LOnormal"/>
-        <w:keepNext w:val="false"/>
-        <w:keepLines w:val="false"/>
-        <w:pageBreakBefore w:val="false"/>
-        <w:widowControl w:val="false"/>
-        <w:shd w:val="clear" w:fill="auto"/>
         <w:tabs>
           <w:tab w:val="clear" w:pos="720"/>
           <w:tab w:val="left" w:pos="2268" w:leader="none"/>
           <w:tab w:val="left" w:pos="4536" w:leader="none"/>
         </w:tabs>
-        <w:spacing w:lineRule="auto" w:line="240" w:before="0" w:after="0"/>
-        <w:ind w:left="0" w:right="0" w:hanging="0"/>
-        <w:jc w:val="both"/>
-        <w:rPr>
-          <w:rFonts w:ascii="Arial" w:hAnsi="Arial"/>
-        </w:rPr>
+        <w:jc w:val="left"/>
+        <w:rPr/>
       </w:pPr>
       <w:r>
         <w:rPr>
           <w:rFonts w:eastAsia="Arial" w:cs="Arial" w:ascii="Arial" w:hAnsi="Arial"/>
           <w:b/>
-          <w:i w:val="false"/>
-          <w:caps w:val="false"/>
-          <w:smallCaps w:val="false"/>
-          <w:strike w:val="false"/>
-          <w:dstrike w:val="false"/>
           <w:color w:val="000000"/>
-          <w:position w:val="0"/>
-          <w:sz w:val="20"/>
           <w:sz w:val="20"/>
           <w:szCs w:val="20"/>
-          <w:u w:val="none"/>
-          <w:shd w:fill="auto" w:val="clear"/>
-          <w:vertAlign w:val="baseline"/>
         </w:rPr>
         <w:t>Visual Acuity:</w:t>
         <w:tab/>
-        <w:t xml:space="preserve">Right: </w:t>
+        <w:t>Right:</w:t>
       </w:r>
       <w:r>
         <w:rPr>
           <w:rFonts w:eastAsia="Arial" w:cs="Arial" w:ascii="Arial" w:hAnsi="Arial"/>
+          <w:b w:val="false"/>
+          <w:bCs w:val="false"/>
+          <w:color w:val="000000"/>
           <w:sz w:val="20"/>
           <w:szCs w:val="20"/>
         </w:rPr>
-        <w:t>{corrected_visual_acuity_right}</w:t>
+        <w:t xml:space="preserve"> {corrected_visual_acuity_right}          </w:t>
       </w:r>
       <w:r>
         <w:rPr>
           <w:rFonts w:eastAsia="Arial" w:cs="Arial" w:ascii="Arial" w:hAnsi="Arial"/>
-          <w:b w:val="false"/>
-          <w:i w:val="false"/>
-          <w:caps w:val="false"/>
-          <w:smallCaps w:val="false"/>
-          <w:strike w:val="false"/>
-          <w:dstrike w:val="false"/>
           <w:color w:val="000000"/>
-          <w:position w:val="0"/>
-          <w:sz w:val="20"/>
           <w:sz w:val="20"/>
           <w:szCs w:val="20"/>
-          <w:u w:val="none"/>
-          <w:shd w:fill="auto" w:val="clear"/>
-          <w:vertAlign w:val="baseline"/>
-        </w:rPr>
-        <w:t xml:space="preserve">          </w:t>
+        </w:rPr>
         <w:tab/>
       </w:r>
       <w:r>
         <w:rPr>
           <w:rFonts w:eastAsia="Arial" w:cs="Arial" w:ascii="Arial" w:hAnsi="Arial"/>
           <w:b/>
-          <w:i w:val="false"/>
-          <w:caps w:val="false"/>
-          <w:smallCaps w:val="false"/>
-          <w:strike w:val="false"/>
-          <w:dstrike w:val="false"/>
           <w:color w:val="000000"/>
-          <w:position w:val="0"/>
-          <w:sz w:val="20"/>
           <w:sz w:val="20"/>
           <w:szCs w:val="20"/>
-          <w:u w:val="none"/>
-          <w:shd w:fill="auto" w:val="clear"/>
-          <w:vertAlign w:val="baseline"/>
         </w:rPr>
         <w:t>Left:</w:t>
       </w:r>
@@ -402,80 +213,27 @@
         <w:rPr>
           <w:rFonts w:eastAsia="Arial" w:cs="Arial" w:ascii="Arial" w:hAnsi="Arial"/>
           <w:b w:val="false"/>
-          <w:i w:val="false"/>
-          <w:caps w:val="false"/>
-          <w:smallCaps w:val="false"/>
-          <w:strike w:val="false"/>
-          <w:dstrike w:val="false"/>
+          <w:bCs w:val="false"/>
           <w:color w:val="000000"/>
-          <w:position w:val="0"/>
-          <w:sz w:val="20"/>
           <w:sz w:val="20"/>
           <w:szCs w:val="20"/>
-          <w:u w:val="none"/>
-          <w:shd w:fill="auto" w:val="clear"/>
-          <w:vertAlign w:val="baseline"/>
-        </w:rPr>
-        <w:t xml:space="preserve"> </w:t>
-      </w:r>
-      <w:r>
-        <w:rPr>
-          <w:rFonts w:eastAsia="Arial" w:cs="Arial" w:ascii="Arial" w:hAnsi="Arial"/>
-          <w:sz w:val="20"/>
-          <w:szCs w:val="20"/>
-        </w:rPr>
-        <w:t>{corrected_visual_acuity_left}</w:t>
-      </w:r>
-      <w:r>
-        <w:rPr>
-          <w:rFonts w:eastAsia="Arial" w:cs="Arial" w:ascii="Arial" w:hAnsi="Arial"/>
-          <w:b w:val="false"/>
-          <w:i w:val="false"/>
-          <w:caps w:val="false"/>
-          <w:smallCaps w:val="false"/>
-          <w:strike w:val="false"/>
-          <w:dstrike w:val="false"/>
-          <w:color w:val="000000"/>
-          <w:position w:val="0"/>
-          <w:sz w:val="20"/>
-          <w:sz w:val="20"/>
-          <w:szCs w:val="20"/>
-          <w:u w:val="none"/>
-          <w:shd w:fill="auto" w:val="clear"/>
-          <w:vertAlign w:val="baseline"/>
-        </w:rPr>
-        <w:t xml:space="preserve">              </w:t>
+        </w:rPr>
+        <w:t xml:space="preserve"> {corrected_visual_acuity_left}              </w:t>
       </w:r>
     </w:p>
     <w:p>
       <w:pPr>
         <w:pStyle w:val="LOnormal"/>
-        <w:keepNext w:val="false"/>
-        <w:keepLines w:val="false"/>
-        <w:pageBreakBefore w:val="false"/>
-        <w:widowControl w:val="false"/>
-        <w:shd w:val="clear" w:fill="auto"/>
-        <w:spacing w:lineRule="auto" w:line="240" w:before="0" w:after="0"/>
-        <w:ind w:left="0" w:right="0" w:hanging="0"/>
-        <w:jc w:val="both"/>
+        <w:jc w:val="left"/>
         <w:rPr>
           <w:rFonts w:ascii="Arial" w:hAnsi="Arial" w:eastAsia="Arial" w:cs="Arial"/>
           <w:b/>
           <w:b/>
           <w:i/>
           <w:i/>
-          <w:caps w:val="false"/>
-          <w:smallCaps w:val="false"/>
-          <w:strike w:val="false"/>
-          <w:dstrike w:val="false"/>
           <w:color w:val="000000"/>
-          <w:position w:val="0"/>
-          <w:sz w:val="20"/>
           <w:sz w:val="20"/>
           <w:szCs w:val="20"/>
-          <w:u w:val="none"/>
-          <w:shd w:fill="auto" w:val="clear"/>
-          <w:vertAlign w:val="baseline"/>
         </w:rPr>
       </w:pPr>
       <w:r>
@@ -483,27 +241,17 @@
           <w:rFonts w:eastAsia="Arial" w:cs="Arial" w:ascii="Arial" w:hAnsi="Arial"/>
           <w:b/>
           <w:i/>
-          <w:caps w:val="false"/>
-          <w:smallCaps w:val="false"/>
-          <w:strike w:val="false"/>
-          <w:dstrike w:val="false"/>
           <w:color w:val="000000"/>
-          <w:position w:val="0"/>
-          <w:sz w:val="20"/>
           <w:sz w:val="20"/>
           <w:szCs w:val="20"/>
-          <w:u w:val="none"/>
-          <w:shd w:fill="auto" w:val="clear"/>
-          <w:vertAlign w:val="baseline"/>
         </w:rPr>
       </w:r>
     </w:p>
     <w:tbl>
       <w:tblPr>
-        <w:tblStyle w:val="Table2"/>
         <w:tblW w:w="8509" w:type="dxa"/>
         <w:jc w:val="left"/>
-        <w:tblInd w:w="0" w:type="dxa"/>
+        <w:tblInd w:w="-108" w:type="dxa"/>
         <w:tblLayout w:type="fixed"/>
         <w:tblCellMar>
           <w:top w:w="0" w:type="dxa"/>
@@ -511,7 +259,7 @@
           <w:bottom w:w="0" w:type="dxa"/>
           <w:right w:w="108" w:type="dxa"/>
         </w:tblCellMar>
-        <w:tblLook w:val="0400"/>
+        <w:tblLook w:val="0400" w:noHBand="0" w:noVBand="1" w:firstColumn="0" w:lastRow="0" w:lastColumn="0" w:firstRow="0"/>
       </w:tblPr>
       <w:tblGrid>
         <w:gridCol w:w="2231"/>
@@ -527,34 +275,17 @@
           <w:p>
             <w:pPr>
               <w:pStyle w:val="LOnormal"/>
-              <w:keepNext w:val="false"/>
-              <w:keepLines w:val="false"/>
               <w:widowControl w:val="false"/>
-              <w:shd w:val="clear" w:fill="auto"/>
-              <w:spacing w:lineRule="auto" w:line="240" w:before="0" w:after="0"/>
-              <w:ind w:left="0" w:right="0" w:hanging="0"/>
-              <w:jc w:val="both"/>
-              <w:rPr>
-                <w:rFonts w:ascii="Arial" w:hAnsi="Arial"/>
-              </w:rPr>
+              <w:jc w:val="left"/>
+              <w:rPr/>
             </w:pPr>
             <w:r>
               <w:rPr>
                 <w:rFonts w:eastAsia="Arial" w:cs="Arial" w:ascii="Arial" w:hAnsi="Arial"/>
                 <w:b/>
-                <w:i w:val="false"/>
-                <w:caps w:val="false"/>
-                <w:smallCaps w:val="false"/>
-                <w:strike w:val="false"/>
-                <w:dstrike w:val="false"/>
                 <w:color w:val="000000"/>
-                <w:position w:val="0"/>
-                <w:sz w:val="20"/>
                 <w:sz w:val="20"/>
                 <w:szCs w:val="20"/>
-                <w:u w:val="none"/>
-                <w:shd w:fill="auto" w:val="clear"/>
-                <w:vertAlign w:val="baseline"/>
               </w:rPr>
               <w:t>Plan:</w:t>
             </w:r>
@@ -574,10 +305,8 @@
               <w:shd w:val="clear" w:fill="auto"/>
               <w:spacing w:lineRule="auto" w:line="240" w:before="0" w:after="0"/>
               <w:ind w:left="0" w:right="0" w:hanging="0"/>
-              <w:jc w:val="both"/>
-              <w:rPr>
-                <w:rFonts w:ascii="Arial" w:hAnsi="Arial"/>
-              </w:rPr>
+              <w:jc w:val="left"/>
+              <w:rPr/>
             </w:pPr>
             <w:r>
               <w:rPr>
@@ -591,31 +320,17 @@
           <w:p>
             <w:pPr>
               <w:pStyle w:val="LOnormal"/>
-              <w:keepNext w:val="false"/>
-              <w:keepLines w:val="false"/>
               <w:widowControl w:val="false"/>
-              <w:shd w:val="clear" w:fill="auto"/>
-              <w:spacing w:lineRule="auto" w:line="240" w:before="0" w:after="0"/>
-              <w:ind w:left="0" w:right="0" w:hanging="0"/>
-              <w:jc w:val="both"/>
+              <w:jc w:val="left"/>
               <w:rPr>
                 <w:rFonts w:ascii="Arial" w:hAnsi="Arial" w:eastAsia="Arial" w:cs="Arial"/>
                 <w:b/>
                 <w:b/>
                 <w:i/>
                 <w:i/>
-                <w:caps w:val="false"/>
-                <w:smallCaps w:val="false"/>
-                <w:strike w:val="false"/>
-                <w:dstrike w:val="false"/>
                 <w:color w:val="000000"/>
-                <w:position w:val="0"/>
-                <w:sz w:val="20"/>
                 <w:sz w:val="20"/>
                 <w:szCs w:val="20"/>
-                <w:u w:val="none"/>
-                <w:shd w:fill="auto" w:val="clear"/>
-                <w:vertAlign w:val="baseline"/>
               </w:rPr>
             </w:pPr>
             <w:r>
@@ -623,18 +338,9 @@
                 <w:rFonts w:eastAsia="Arial" w:cs="Arial" w:ascii="Arial" w:hAnsi="Arial"/>
                 <w:b/>
                 <w:i/>
-                <w:caps w:val="false"/>
-                <w:smallCaps w:val="false"/>
-                <w:strike w:val="false"/>
-                <w:dstrike w:val="false"/>
                 <w:color w:val="000000"/>
-                <w:position w:val="0"/>
-                <w:sz w:val="20"/>
                 <w:sz w:val="20"/>
                 <w:szCs w:val="20"/>
-                <w:u w:val="none"/>
-                <w:shd w:fill="auto" w:val="clear"/>
-                <w:vertAlign w:val="baseline"/>
               </w:rPr>
             </w:r>
           </w:p>
@@ -644,51 +350,20 @@
     <w:p>
       <w:pPr>
         <w:pStyle w:val="LOnormal"/>
-        <w:keepNext w:val="false"/>
-        <w:keepLines w:val="false"/>
-        <w:pageBreakBefore w:val="false"/>
-        <w:widowControl w:val="false"/>
-        <w:shd w:val="clear" w:fill="auto"/>
-        <w:spacing w:lineRule="auto" w:line="240" w:before="0" w:after="0"/>
-        <w:ind w:left="0" w:right="0" w:hanging="0"/>
-        <w:jc w:val="both"/>
+        <w:jc w:val="left"/>
         <w:rPr>
           <w:rFonts w:ascii="Arial" w:hAnsi="Arial" w:eastAsia="Arial" w:cs="Arial"/>
-          <w:b w:val="false"/>
-          <w:b w:val="false"/>
-          <w:i w:val="false"/>
-          <w:i w:val="false"/>
-          <w:caps w:val="false"/>
-          <w:smallCaps w:val="false"/>
-          <w:strike w:val="false"/>
-          <w:dstrike w:val="false"/>
           <w:color w:val="000000"/>
-          <w:position w:val="0"/>
-          <w:sz w:val="20"/>
           <w:sz w:val="20"/>
           <w:szCs w:val="20"/>
-          <w:u w:val="none"/>
-          <w:shd w:fill="auto" w:val="clear"/>
-          <w:vertAlign w:val="baseline"/>
         </w:rPr>
       </w:pPr>
       <w:r>
         <w:rPr>
           <w:rFonts w:eastAsia="Arial" w:cs="Arial" w:ascii="Arial" w:hAnsi="Arial"/>
-          <w:b w:val="false"/>
-          <w:i w:val="false"/>
-          <w:caps w:val="false"/>
-          <w:smallCaps w:val="false"/>
-          <w:strike w:val="false"/>
-          <w:dstrike w:val="false"/>
           <w:color w:val="000000"/>
-          <w:position w:val="0"/>
-          <w:sz w:val="20"/>
           <w:sz w:val="20"/>
           <w:szCs w:val="20"/>
-          <w:u w:val="none"/>
-          <w:shd w:fill="auto" w:val="clear"/>
-          <w:vertAlign w:val="baseline"/>
         </w:rPr>
       </w:r>
     </w:p>
@@ -697,7 +372,6 @@
         <w:pStyle w:val="LOnormal"/>
         <w:keepNext w:val="false"/>
         <w:keepLines w:val="false"/>
-        <w:pageBreakBefore w:val="false"/>
         <w:widowControl w:val="false"/>
         <w:shd w:val="clear" w:fill="auto"/>
         <w:spacing w:lineRule="auto" w:line="240" w:before="0" w:after="0"/>
@@ -717,35 +391,16 @@
     <w:p>
       <w:pPr>
         <w:pStyle w:val="LOnormal"/>
-        <w:keepNext w:val="false"/>
-        <w:keepLines w:val="false"/>
-        <w:pageBreakBefore w:val="false"/>
-        <w:widowControl w:val="false"/>
-        <w:shd w:val="clear" w:fill="auto"/>
-        <w:spacing w:lineRule="auto" w:line="240" w:before="0" w:after="0"/>
-        <w:ind w:left="0" w:right="0" w:hanging="0"/>
-        <w:jc w:val="both"/>
-        <w:rPr>
-          <w:rFonts w:ascii="Arial" w:hAnsi="Arial"/>
-        </w:rPr>
+        <w:jc w:val="left"/>
+        <w:rPr/>
       </w:pPr>
       <w:r>
         <w:rPr>
-          <w:rFonts w:eastAsia="Liberation Serif" w:cs="Liberation Serif" w:ascii="Arial" w:hAnsi="Arial"/>
-          <w:b w:val="false"/>
+          <w:rFonts w:ascii="Arial" w:hAnsi="Arial"/>
           <w:i/>
-          <w:caps w:val="false"/>
-          <w:smallCaps w:val="false"/>
-          <w:strike w:val="false"/>
-          <w:dstrike w:val="false"/>
           <w:color w:val="808080"/>
-          <w:position w:val="0"/>
-          <w:sz w:val="16"/>
           <w:sz w:val="16"/>
           <w:szCs w:val="16"/>
-          <w:u w:val="none"/>
-          <w:shd w:fill="auto" w:val="clear"/>
-          <w:vertAlign w:val="baseline"/>
         </w:rPr>
         <w:t xml:space="preserve">              </w:t>
       </w:r>
@@ -780,7 +435,385 @@
       </w:pPr>
     </w:pPrDefault>
   </w:docDefaults>
-  <w:style w:type="paragraph" w:styleId="Normal">
+  <w:latentStyles w:defLockedState="0" w:defUIPriority="99" w:defSemiHidden="0" w:defUnhideWhenUsed="0" w:defQFormat="0" w:count="376">
+    <w:lsdException w:name="Normal" w:uiPriority="0" w:qFormat="1"/>
+    <w:lsdException w:name="heading 1" w:uiPriority="9" w:qFormat="1"/>
+    <w:lsdException w:name="heading 2" w:uiPriority="9" w:semiHidden="1" w:unhideWhenUsed="1" w:qFormat="1"/>
+    <w:lsdException w:name="heading 3" w:uiPriority="9" w:semiHidden="1" w:unhideWhenUsed="1" w:qFormat="1"/>
+    <w:lsdException w:name="heading 4" w:uiPriority="9" w:semiHidden="1" w:unhideWhenUsed="1" w:qFormat="1"/>
+    <w:lsdException w:name="heading 5" w:uiPriority="9" w:semiHidden="1" w:unhideWhenUsed="1" w:qFormat="1"/>
+    <w:lsdException w:name="heading 6" w:uiPriority="9" w:semiHidden="1" w:unhideWhenUsed="1" w:qFormat="1"/>
+    <w:lsdException w:name="heading 7" w:uiPriority="9" w:semiHidden="1" w:unhideWhenUsed="1" w:qFormat="1"/>
+    <w:lsdException w:name="heading 8" w:uiPriority="9" w:semiHidden="1" w:unhideWhenUsed="1" w:qFormat="1"/>
+    <w:lsdException w:name="heading 9" w:uiPriority="9" w:semiHidden="1" w:unhideWhenUsed="1" w:qFormat="1"/>
+    <w:lsdException w:name="index 1" w:semiHidden="1" w:unhideWhenUsed="1"/>
+    <w:lsdException w:name="index 2" w:semiHidden="1" w:unhideWhenUsed="1"/>
+    <w:lsdException w:name="index 3" w:semiHidden="1" w:unhideWhenUsed="1"/>
+    <w:lsdException w:name="index 4" w:semiHidden="1" w:unhideWhenUsed="1"/>
+    <w:lsdException w:name="index 5" w:semiHidden="1" w:unhideWhenUsed="1"/>
+    <w:lsdException w:name="index 6" w:semiHidden="1" w:unhideWhenUsed="1"/>
+    <w:lsdException w:name="index 7" w:semiHidden="1" w:unhideWhenUsed="1"/>
+    <w:lsdException w:name="index 8" w:semiHidden="1" w:unhideWhenUsed="1"/>
+    <w:lsdException w:name="index 9" w:semiHidden="1" w:unhideWhenUsed="1"/>
+    <w:lsdException w:name="toc 1" w:uiPriority="39" w:semiHidden="1" w:unhideWhenUsed="1"/>
+    <w:lsdException w:name="toc 2" w:uiPriority="39" w:semiHidden="1" w:unhideWhenUsed="1"/>
+    <w:lsdException w:name="toc 3" w:uiPriority="39" w:semiHidden="1" w:unhideWhenUsed="1"/>
+    <w:lsdException w:name="toc 4" w:uiPriority="39" w:semiHidden="1" w:unhideWhenUsed="1"/>
+    <w:lsdException w:name="toc 5" w:uiPriority="39" w:semiHidden="1" w:unhideWhenUsed="1"/>
+    <w:lsdException w:name="toc 6" w:uiPriority="39" w:semiHidden="1" w:unhideWhenUsed="1"/>
+    <w:lsdException w:name="toc 7" w:uiPriority="39" w:semiHidden="1" w:unhideWhenUsed="1"/>
+    <w:lsdException w:name="toc 8" w:uiPriority="39" w:semiHidden="1" w:unhideWhenUsed="1"/>
+    <w:lsdException w:name="toc 9" w:uiPriority="39" w:semiHidden="1" w:unhideWhenUsed="1"/>
+    <w:lsdException w:name="Normal Indent" w:semiHidden="1" w:unhideWhenUsed="1"/>
+    <w:lsdException w:name="footnote text" w:semiHidden="1" w:unhideWhenUsed="1"/>
+    <w:lsdException w:name="annotation text" w:semiHidden="1" w:unhideWhenUsed="1"/>
+    <w:lsdException w:name="header" w:semiHidden="1" w:unhideWhenUsed="1"/>
+    <w:lsdException w:name="footer" w:semiHidden="1" w:unhideWhenUsed="1"/>
+    <w:lsdException w:name="index heading" w:semiHidden="1" w:unhideWhenUsed="1"/>
+    <w:lsdException w:name="caption" w:uiPriority="35" w:semiHidden="1" w:unhideWhenUsed="1" w:qFormat="1"/>
+    <w:lsdException w:name="table of figures" w:semiHidden="1" w:unhideWhenUsed="1"/>
+    <w:lsdException w:name="envelope address" w:semiHidden="1" w:unhideWhenUsed="1"/>
+    <w:lsdException w:name="envelope return" w:semiHidden="1" w:unhideWhenUsed="1"/>
+    <w:lsdException w:name="footnote reference" w:semiHidden="1" w:unhideWhenUsed="1"/>
+    <w:lsdException w:name="annotation reference" w:semiHidden="1" w:unhideWhenUsed="1"/>
+    <w:lsdException w:name="line number" w:semiHidden="1" w:unhideWhenUsed="1"/>
+    <w:lsdException w:name="page number" w:semiHidden="1" w:unhideWhenUsed="1"/>
+    <w:lsdException w:name="endnote reference" w:semiHidden="1" w:unhideWhenUsed="1"/>
+    <w:lsdException w:name="endnote text" w:semiHidden="1" w:unhideWhenUsed="1"/>
+    <w:lsdException w:name="table of authorities" w:semiHidden="1" w:unhideWhenUsed="1"/>
+    <w:lsdException w:name="macro" w:semiHidden="1" w:unhideWhenUsed="1"/>
+    <w:lsdException w:name="toa heading" w:semiHidden="1" w:unhideWhenUsed="1"/>
+    <w:lsdException w:name="List" w:semiHidden="1" w:unhideWhenUsed="1"/>
+    <w:lsdException w:name="List Bullet" w:semiHidden="1" w:unhideWhenUsed="1"/>
+    <w:lsdException w:name="List Number" w:semiHidden="1" w:unhideWhenUsed="1"/>
+    <w:lsdException w:name="List 2" w:semiHidden="1" w:unhideWhenUsed="1"/>
+    <w:lsdException w:name="List 3" w:semiHidden="1" w:unhideWhenUsed="1"/>
+    <w:lsdException w:name="List 4" w:semiHidden="1" w:unhideWhenUsed="1"/>
+    <w:lsdException w:name="List 5" w:semiHidden="1" w:unhideWhenUsed="1"/>
+    <w:lsdException w:name="List Bullet 2" w:semiHidden="1" w:unhideWhenUsed="1"/>
+    <w:lsdException w:name="List Bullet 3" w:semiHidden="1" w:unhideWhenUsed="1"/>
+    <w:lsdException w:name="List Bullet 4" w:semiHidden="1" w:unhideWhenUsed="1"/>
+    <w:lsdException w:name="List Bullet 5" w:semiHidden="1" w:unhideWhenUsed="1"/>
+    <w:lsdException w:name="List Number 2" w:semiHidden="1" w:unhideWhenUsed="1"/>
+    <w:lsdException w:name="List Number 3" w:semiHidden="1" w:unhideWhenUsed="1"/>
+    <w:lsdException w:name="List Number 4" w:semiHidden="1" w:unhideWhenUsed="1"/>
+    <w:lsdException w:name="List Number 5" w:semiHidden="1" w:unhideWhenUsed="1"/>
+    <w:lsdException w:name="Title" w:uiPriority="10" w:qFormat="1"/>
+    <w:lsdException w:name="Closing" w:semiHidden="1" w:unhideWhenUsed="1"/>
+    <w:lsdException w:name="Signature" w:semiHidden="1" w:unhideWhenUsed="1"/>
+    <w:lsdException w:name="Default Paragraph Font" w:uiPriority="1" w:semiHidden="1" w:unhideWhenUsed="1"/>
+    <w:lsdException w:name="Body Text" w:semiHidden="1" w:unhideWhenUsed="1"/>
+    <w:lsdException w:name="Body Text Indent" w:semiHidden="1" w:unhideWhenUsed="1"/>
+    <w:lsdException w:name="List Continue" w:semiHidden="1" w:unhideWhenUsed="1"/>
+    <w:lsdException w:name="List Continue 2" w:semiHidden="1" w:unhideWhenUsed="1"/>
+    <w:lsdException w:name="List Continue 3" w:semiHidden="1" w:unhideWhenUsed="1"/>
+    <w:lsdException w:name="List Continue 4" w:semiHidden="1" w:unhideWhenUsed="1"/>
+    <w:lsdException w:name="List Continue 5" w:semiHidden="1" w:unhideWhenUsed="1"/>
+    <w:lsdException w:name="Message Header" w:semiHidden="1" w:unhideWhenUsed="1"/>
+    <w:lsdException w:name="Subtitle" w:uiPriority="11" w:qFormat="1"/>
+    <w:lsdException w:name="Salutation" w:semiHidden="1" w:unhideWhenUsed="1"/>
+    <w:lsdException w:name="Date" w:semiHidden="1" w:unhideWhenUsed="1"/>
+    <w:lsdException w:name="Body Text First Indent" w:semiHidden="1" w:unhideWhenUsed="1"/>
+    <w:lsdException w:name="Body Text First Indent 2" w:semiHidden="1" w:unhideWhenUsed="1"/>
+    <w:lsdException w:name="Note Heading" w:semiHidden="1" w:unhideWhenUsed="1"/>
+    <w:lsdException w:name="Body Text 2" w:semiHidden="1" w:unhideWhenUsed="1"/>
+    <w:lsdException w:name="Body Text 3" w:semiHidden="1" w:unhideWhenUsed="1"/>
+    <w:lsdException w:name="Body Text Indent 2" w:semiHidden="1" w:unhideWhenUsed="1"/>
+    <w:lsdException w:name="Body Text Indent 3" w:semiHidden="1" w:unhideWhenUsed="1"/>
+    <w:lsdException w:name="Block Text" w:semiHidden="1" w:unhideWhenUsed="1"/>
+    <w:lsdException w:name="Hyperlink" w:semiHidden="1" w:unhideWhenUsed="1"/>
+    <w:lsdException w:name="FollowedHyperlink" w:semiHidden="1" w:unhideWhenUsed="1"/>
+    <w:lsdException w:name="Strong" w:uiPriority="22" w:qFormat="1"/>
+    <w:lsdException w:name="Emphasis" w:uiPriority="20" w:qFormat="1"/>
+    <w:lsdException w:name="Document Map" w:semiHidden="1" w:unhideWhenUsed="1"/>
+    <w:lsdException w:name="Plain Text" w:semiHidden="1" w:unhideWhenUsed="1"/>
+    <w:lsdException w:name="E-mail Signature" w:semiHidden="1" w:unhideWhenUsed="1"/>
+    <w:lsdException w:name="HTML Top of Form" w:semiHidden="1" w:unhideWhenUsed="1"/>
+    <w:lsdException w:name="HTML Bottom of Form" w:semiHidden="1" w:unhideWhenUsed="1"/>
+    <w:lsdException w:name="Normal (Web)" w:semiHidden="1" w:unhideWhenUsed="1"/>
+    <w:lsdException w:name="HTML Acronym" w:semiHidden="1" w:unhideWhenUsed="1"/>
+    <w:lsdException w:name="HTML Address" w:semiHidden="1" w:unhideWhenUsed="1"/>
+    <w:lsdException w:name="HTML Cite" w:semiHidden="1" w:unhideWhenUsed="1"/>
+    <w:lsdException w:name="HTML Code" w:semiHidden="1" w:unhideWhenUsed="1"/>
+    <w:lsdException w:name="HTML Definition" w:semiHidden="1" w:unhideWhenUsed="1"/>
+    <w:lsdException w:name="HTML Keyboard" w:semiHidden="1" w:unhideWhenUsed="1"/>
+    <w:lsdException w:name="HTML Preformatted" w:semiHidden="1" w:unhideWhenUsed="1"/>
+    <w:lsdException w:name="HTML Sample" w:semiHidden="1" w:unhideWhenUsed="1"/>
+    <w:lsdException w:name="HTML Typewriter" w:semiHidden="1" w:unhideWhenUsed="1"/>
+    <w:lsdException w:name="HTML Variable" w:semiHidden="1" w:unhideWhenUsed="1"/>
+    <w:lsdException w:name="Normal Table" w:semiHidden="1" w:unhideWhenUsed="1"/>
+    <w:lsdException w:name="annotation subject" w:semiHidden="1" w:unhideWhenUsed="1"/>
+    <w:lsdException w:name="No List" w:semiHidden="1" w:unhideWhenUsed="1"/>
+    <w:lsdException w:name="Outline List 1" w:semiHidden="1" w:unhideWhenUsed="1"/>
+    <w:lsdException w:name="Outline List 2" w:semiHidden="1" w:unhideWhenUsed="1"/>
+    <w:lsdException w:name="Outline List 3" w:semiHidden="1" w:unhideWhenUsed="1"/>
+    <w:lsdException w:name="Table Simple 1" w:semiHidden="1" w:unhideWhenUsed="1"/>
+    <w:lsdException w:name="Table Simple 2" w:semiHidden="1" w:unhideWhenUsed="1"/>
+    <w:lsdException w:name="Table Simple 3" w:semiHidden="1" w:unhideWhenUsed="1"/>
+    <w:lsdException w:name="Table Classic 1" w:semiHidden="1" w:unhideWhenUsed="1"/>
+    <w:lsdException w:name="Table Classic 2" w:semiHidden="1" w:unhideWhenUsed="1"/>
+    <w:lsdException w:name="Table Classic 3" w:semiHidden="1" w:unhideWhenUsed="1"/>
+    <w:lsdException w:name="Table Classic 4" w:semiHidden="1" w:unhideWhenUsed="1"/>
+    <w:lsdException w:name="Table Colorful 1" w:semiHidden="1" w:unhideWhenUsed="1"/>
+    <w:lsdException w:name="Table Colorful 2" w:semiHidden="1" w:unhideWhenUsed="1"/>
+    <w:lsdException w:name="Table Colorful 3" w:semiHidden="1" w:unhideWhenUsed="1"/>
+    <w:lsdException w:name="Table Columns 1" w:semiHidden="1" w:unhideWhenUsed="1"/>
+    <w:lsdException w:name="Table Columns 2" w:semiHidden="1" w:unhideWhenUsed="1"/>
+    <w:lsdException w:name="Table Columns 3" w:semiHidden="1" w:unhideWhenUsed="1"/>
+    <w:lsdException w:name="Table Columns 4" w:semiHidden="1" w:unhideWhenUsed="1"/>
+    <w:lsdException w:name="Table Columns 5" w:semiHidden="1" w:unhideWhenUsed="1"/>
+    <w:lsdException w:name="Table Grid 1" w:semiHidden="1" w:unhideWhenUsed="1"/>
+    <w:lsdException w:name="Table Grid 2" w:semiHidden="1" w:unhideWhenUsed="1"/>
+    <w:lsdException w:name="Table Grid 3" w:semiHidden="1" w:unhideWhenUsed="1"/>
+    <w:lsdException w:name="Table Grid 4" w:semiHidden="1" w:unhideWhenUsed="1"/>
+    <w:lsdException w:name="Table Grid 5" w:semiHidden="1" w:unhideWhenUsed="1"/>
+    <w:lsdException w:name="Table Grid 6" w:semiHidden="1" w:unhideWhenUsed="1"/>
+    <w:lsdException w:name="Table Grid 7" w:semiHidden="1" w:unhideWhenUsed="1"/>
+    <w:lsdException w:name="Table Grid 8" w:semiHidden="1" w:unhideWhenUsed="1"/>
+    <w:lsdException w:name="Table List 1" w:semiHidden="1" w:unhideWhenUsed="1"/>
+    <w:lsdException w:name="Table List 2" w:semiHidden="1" w:unhideWhenUsed="1"/>
+    <w:lsdException w:name="Table List 3" w:semiHidden="1" w:unhideWhenUsed="1"/>
+    <w:lsdException w:name="Table List 4" w:semiHidden="1" w:unhideWhenUsed="1"/>
+    <w:lsdException w:name="Table List 5" w:semiHidden="1" w:unhideWhenUsed="1"/>
+    <w:lsdException w:name="Table List 6" w:semiHidden="1" w:unhideWhenUsed="1"/>
+    <w:lsdException w:name="Table List 7" w:semiHidden="1" w:unhideWhenUsed="1"/>
+    <w:lsdException w:name="Table List 8" w:semiHidden="1" w:unhideWhenUsed="1"/>
+    <w:lsdException w:name="Table 3D effects 1" w:semiHidden="1" w:unhideWhenUsed="1"/>
+    <w:lsdException w:name="Table 3D effects 2" w:semiHidden="1" w:unhideWhenUsed="1"/>
+    <w:lsdException w:name="Table 3D effects 3" w:semiHidden="1" w:unhideWhenUsed="1"/>
+    <w:lsdException w:name="Table Contemporary" w:semiHidden="1" w:unhideWhenUsed="1"/>
+    <w:lsdException w:name="Table Elegant" w:semiHidden="1" w:unhideWhenUsed="1"/>
+    <w:lsdException w:name="Table Professional" w:semiHidden="1" w:unhideWhenUsed="1"/>
+    <w:lsdException w:name="Table Subtle 1" w:semiHidden="1" w:unhideWhenUsed="1"/>
+    <w:lsdException w:name="Table Subtle 2" w:semiHidden="1" w:unhideWhenUsed="1"/>
+    <w:lsdException w:name="Table Web 1" w:semiHidden="1" w:unhideWhenUsed="1"/>
+    <w:lsdException w:name="Table Web 2" w:semiHidden="1" w:unhideWhenUsed="1"/>
+    <w:lsdException w:name="Table Web 3" w:semiHidden="1" w:unhideWhenUsed="1"/>
+    <w:lsdException w:name="Balloon Text" w:semiHidden="1" w:unhideWhenUsed="1"/>
+    <w:lsdException w:name="Table Grid" w:uiPriority="39"/>
+    <w:lsdException w:name="Table Theme" w:semiHidden="1" w:unhideWhenUsed="1"/>
+    <w:lsdException w:name="Placeholder Text" w:semiHidden="1"/>
+    <w:lsdException w:name="No Spacing" w:uiPriority="1" w:qFormat="1"/>
+    <w:lsdException w:name="Light Shading" w:uiPriority="60"/>
+    <w:lsdException w:name="Light List" w:uiPriority="61"/>
+    <w:lsdException w:name="Light Grid" w:uiPriority="62"/>
+    <w:lsdException w:name="Medium Shading 1" w:uiPriority="63"/>
+    <w:lsdException w:name="Medium Shading 2" w:uiPriority="64"/>
+    <w:lsdException w:name="Medium List 1" w:uiPriority="65"/>
+    <w:lsdException w:name="Medium List 2" w:uiPriority="66"/>
+    <w:lsdException w:name="Medium Grid 1" w:uiPriority="67"/>
+    <w:lsdException w:name="Medium Grid 2" w:uiPriority="68"/>
+    <w:lsdException w:name="Medium Grid 3" w:uiPriority="69"/>
+    <w:lsdException w:name="Dark List" w:uiPriority="70"/>
+    <w:lsdException w:name="Colorful Shading" w:uiPriority="71"/>
+    <w:lsdException w:name="Colorful List" w:uiPriority="72"/>
+    <w:lsdException w:name="Colorful Grid" w:uiPriority="73"/>
+    <w:lsdException w:name="Light Shading Accent 1" w:uiPriority="60"/>
+    <w:lsdException w:name="Light List Accent 1" w:uiPriority="61"/>
+    <w:lsdException w:name="Light Grid Accent 1" w:uiPriority="62"/>
+    <w:lsdException w:name="Medium Shading 1 Accent 1" w:uiPriority="63"/>
+    <w:lsdException w:name="Medium Shading 2 Accent 1" w:uiPriority="64"/>
+    <w:lsdException w:name="Medium List 1 Accent 1" w:uiPriority="65"/>
+    <w:lsdException w:name="Revision" w:semiHidden="1"/>
+    <w:lsdException w:name="List Paragraph" w:uiPriority="34" w:qFormat="1"/>
+    <w:lsdException w:name="Quote" w:uiPriority="29" w:qFormat="1"/>
+    <w:lsdException w:name="Intense Quote" w:uiPriority="30" w:qFormat="1"/>
+    <w:lsdException w:name="Medium List 2 Accent 1" w:uiPriority="66"/>
+    <w:lsdException w:name="Medium Grid 1 Accent 1" w:uiPriority="67"/>
+    <w:lsdException w:name="Medium Grid 2 Accent 1" w:uiPriority="68"/>
+    <w:lsdException w:name="Medium Grid 3 Accent 1" w:uiPriority="69"/>
+    <w:lsdException w:name="Dark List Accent 1" w:uiPriority="70"/>
+    <w:lsdException w:name="Colorful Shading Accent 1" w:uiPriority="71"/>
+    <w:lsdException w:name="Colorful List Accent 1" w:uiPriority="72"/>
+    <w:lsdException w:name="Colorful Grid Accent 1" w:uiPriority="73"/>
+    <w:lsdException w:name="Light Shading Accent 2" w:uiPriority="60"/>
+    <w:lsdException w:name="Light List Accent 2" w:uiPriority="61"/>
+    <w:lsdException w:name="Light Grid Accent 2" w:uiPriority="62"/>
+    <w:lsdException w:name="Medium Shading 1 Accent 2" w:uiPriority="63"/>
+    <w:lsdException w:name="Medium Shading 2 Accent 2" w:uiPriority="64"/>
+    <w:lsdException w:name="Medium List 1 Accent 2" w:uiPriority="65"/>
+    <w:lsdException w:name="Medium List 2 Accent 2" w:uiPriority="66"/>
+    <w:lsdException w:name="Medium Grid 1 Accent 2" w:uiPriority="67"/>
+    <w:lsdException w:name="Medium Grid 2 Accent 2" w:uiPriority="68"/>
+    <w:lsdException w:name="Medium Grid 3 Accent 2" w:uiPriority="69"/>
+    <w:lsdException w:name="Dark List Accent 2" w:uiPriority="70"/>
+    <w:lsdException w:name="Colorful Shading Accent 2" w:uiPriority="71"/>
+    <w:lsdException w:name="Colorful List Accent 2" w:uiPriority="72"/>
+    <w:lsdException w:name="Colorful Grid Accent 2" w:uiPriority="73"/>
+    <w:lsdException w:name="Light Shading Accent 3" w:uiPriority="60"/>
+    <w:lsdException w:name="Light List Accent 3" w:uiPriority="61"/>
+    <w:lsdException w:name="Light Grid Accent 3" w:uiPriority="62"/>
+    <w:lsdException w:name="Medium Shading 1 Accent 3" w:uiPriority="63"/>
+    <w:lsdException w:name="Medium Shading 2 Accent 3" w:uiPriority="64"/>
+    <w:lsdException w:name="Medium List 1 Accent 3" w:uiPriority="65"/>
+    <w:lsdException w:name="Medium List 2 Accent 3" w:uiPriority="66"/>
+    <w:lsdException w:name="Medium Grid 1 Accent 3" w:uiPriority="67"/>
+    <w:lsdException w:name="Medium Grid 2 Accent 3" w:uiPriority="68"/>
+    <w:lsdException w:name="Medium Grid 3 Accent 3" w:uiPriority="69"/>
+    <w:lsdException w:name="Dark List Accent 3" w:uiPriority="70"/>
+    <w:lsdException w:name="Colorful Shading Accent 3" w:uiPriority="71"/>
+    <w:lsdException w:name="Colorful List Accent 3" w:uiPriority="72"/>
+    <w:lsdException w:name="Colorful Grid Accent 3" w:uiPriority="73"/>
+    <w:lsdException w:name="Light Shading Accent 4" w:uiPriority="60"/>
+    <w:lsdException w:name="Light List Accent 4" w:uiPriority="61"/>
+    <w:lsdException w:name="Light Grid Accent 4" w:uiPriority="62"/>
+    <w:lsdException w:name="Medium Shading 1 Accent 4" w:uiPriority="63"/>
+    <w:lsdException w:name="Medium Shading 2 Accent 4" w:uiPriority="64"/>
+    <w:lsdException w:name="Medium List 1 Accent 4" w:uiPriority="65"/>
+    <w:lsdException w:name="Medium List 2 Accent 4" w:uiPriority="66"/>
+    <w:lsdException w:name="Medium Grid 1 Accent 4" w:uiPriority="67"/>
+    <w:lsdException w:name="Medium Grid 2 Accent 4" w:uiPriority="68"/>
+    <w:lsdException w:name="Medium Grid 3 Accent 4" w:uiPriority="69"/>
+    <w:lsdException w:name="Dark List Accent 4" w:uiPriority="70"/>
+    <w:lsdException w:name="Colorful Shading Accent 4" w:uiPriority="71"/>
+    <w:lsdException w:name="Colorful List Accent 4" w:uiPriority="72"/>
+    <w:lsdException w:name="Colorful Grid Accent 4" w:uiPriority="73"/>
+    <w:lsdException w:name="Light Shading Accent 5" w:uiPriority="60"/>
+    <w:lsdException w:name="Light List Accent 5" w:uiPriority="61"/>
+    <w:lsdException w:name="Light Grid Accent 5" w:uiPriority="62"/>
+    <w:lsdException w:name="Medium Shading 1 Accent 5" w:uiPriority="63"/>
+    <w:lsdException w:name="Medium Shading 2 Accent 5" w:uiPriority="64"/>
+    <w:lsdException w:name="Medium List 1 Accent 5" w:uiPriority="65"/>
+    <w:lsdException w:name="Medium List 2 Accent 5" w:uiPriority="66"/>
+    <w:lsdException w:name="Medium Grid 1 Accent 5" w:uiPriority="67"/>
+    <w:lsdException w:name="Medium Grid 2 Accent 5" w:uiPriority="68"/>
+    <w:lsdException w:name="Medium Grid 3 Accent 5" w:uiPriority="69"/>
+    <w:lsdException w:name="Dark List Accent 5" w:uiPriority="70"/>
+    <w:lsdException w:name="Colorful Shading Accent 5" w:uiPriority="71"/>
+    <w:lsdException w:name="Colorful List Accent 5" w:uiPriority="72"/>
+    <w:lsdException w:name="Colorful Grid Accent 5" w:uiPriority="73"/>
+    <w:lsdException w:name="Light Shading Accent 6" w:uiPriority="60"/>
+    <w:lsdException w:name="Light List Accent 6" w:uiPriority="61"/>
+    <w:lsdException w:name="Light Grid Accent 6" w:uiPriority="62"/>
+    <w:lsdException w:name="Medium Shading 1 Accent 6" w:uiPriority="63"/>
+    <w:lsdException w:name="Medium Shading 2 Accent 6" w:uiPriority="64"/>
+    <w:lsdException w:name="Medium List 1 Accent 6" w:uiPriority="65"/>
+    <w:lsdException w:name="Medium List 2 Accent 6" w:uiPriority="66"/>
+    <w:lsdException w:name="Medium Grid 1 Accent 6" w:uiPriority="67"/>
+    <w:lsdException w:name="Medium Grid 2 Accent 6" w:uiPriority="68"/>
+    <w:lsdException w:name="Medium Grid 3 Accent 6" w:uiPriority="69"/>
+    <w:lsdException w:name="Dark List Accent 6" w:uiPriority="70"/>
+    <w:lsdException w:name="Colorful Shading Accent 6" w:uiPriority="71"/>
+    <w:lsdException w:name="Colorful List Accent 6" w:uiPriority="72"/>
+    <w:lsdException w:name="Colorful Grid Accent 6" w:uiPriority="73"/>
+    <w:lsdException w:name="Subtle Emphasis" w:uiPriority="19" w:qFormat="1"/>
+    <w:lsdException w:name="Intense Emphasis" w:uiPriority="21" w:qFormat="1"/>
+    <w:lsdException w:name="Subtle Reference" w:uiPriority="31" w:qFormat="1"/>
+    <w:lsdException w:name="Intense Reference" w:uiPriority="32" w:qFormat="1"/>
+    <w:lsdException w:name="Book Title" w:uiPriority="33" w:qFormat="1"/>
+    <w:lsdException w:name="Bibliography" w:uiPriority="37" w:semiHidden="1" w:unhideWhenUsed="1"/>
+    <w:lsdException w:name="TOC Heading" w:uiPriority="39" w:semiHidden="1" w:unhideWhenUsed="1" w:qFormat="1"/>
+    <w:lsdException w:name="Plain Table 1" w:uiPriority="41"/>
+    <w:lsdException w:name="Plain Table 2" w:uiPriority="42"/>
+    <w:lsdException w:name="Plain Table 3" w:uiPriority="43"/>
+    <w:lsdException w:name="Plain Table 4" w:uiPriority="44"/>
+    <w:lsdException w:name="Plain Table 5" w:uiPriority="45"/>
+    <w:lsdException w:name="Grid Table Light" w:uiPriority="40"/>
+    <w:lsdException w:name="Grid Table 1 Light" w:uiPriority="46"/>
+    <w:lsdException w:name="Grid Table 2" w:uiPriority="47"/>
+    <w:lsdException w:name="Grid Table 3" w:uiPriority="48"/>
+    <w:lsdException w:name="Grid Table 4" w:uiPriority="49"/>
+    <w:lsdException w:name="Grid Table 5 Dark" w:uiPriority="50"/>
+    <w:lsdException w:name="Grid Table 6 Colorful" w:uiPriority="51"/>
+    <w:lsdException w:name="Grid Table 7 Colorful" w:uiPriority="52"/>
+    <w:lsdException w:name="Grid Table 1 Light Accent 1" w:uiPriority="46"/>
+    <w:lsdException w:name="Grid Table 2 Accent 1" w:uiPriority="47"/>
+    <w:lsdException w:name="Grid Table 3 Accent 1" w:uiPriority="48"/>
+    <w:lsdException w:name="Grid Table 4 Accent 1" w:uiPriority="49"/>
+    <w:lsdException w:name="Grid Table 5 Dark Accent 1" w:uiPriority="50"/>
+    <w:lsdException w:name="Grid Table 6 Colorful Accent 1" w:uiPriority="51"/>
+    <w:lsdException w:name="Grid Table 7 Colorful Accent 1" w:uiPriority="52"/>
+    <w:lsdException w:name="Grid Table 1 Light Accent 2" w:uiPriority="46"/>
+    <w:lsdException w:name="Grid Table 2 Accent 2" w:uiPriority="47"/>
+    <w:lsdException w:name="Grid Table 3 Accent 2" w:uiPriority="48"/>
+    <w:lsdException w:name="Grid Table 4 Accent 2" w:uiPriority="49"/>
+    <w:lsdException w:name="Grid Table 5 Dark Accent 2" w:uiPriority="50"/>
+    <w:lsdException w:name="Grid Table 6 Colorful Accent 2" w:uiPriority="51"/>
+    <w:lsdException w:name="Grid Table 7 Colorful Accent 2" w:uiPriority="52"/>
+    <w:lsdException w:name="Grid Table 1 Light Accent 3" w:uiPriority="46"/>
+    <w:lsdException w:name="Grid Table 2 Accent 3" w:uiPriority="47"/>
+    <w:lsdException w:name="Grid Table 3 Accent 3" w:uiPriority="48"/>
+    <w:lsdException w:name="Grid Table 4 Accent 3" w:uiPriority="49"/>
+    <w:lsdException w:name="Grid Table 5 Dark Accent 3" w:uiPriority="50"/>
+    <w:lsdException w:name="Grid Table 6 Colorful Accent 3" w:uiPriority="51"/>
+    <w:lsdException w:name="Grid Table 7 Colorful Accent 3" w:uiPriority="52"/>
+    <w:lsdException w:name="Grid Table 1 Light Accent 4" w:uiPriority="46"/>
+    <w:lsdException w:name="Grid Table 2 Accent 4" w:uiPriority="47"/>
+    <w:lsdException w:name="Grid Table 3 Accent 4" w:uiPriority="48"/>
+    <w:lsdException w:name="Grid Table 4 Accent 4" w:uiPriority="49"/>
+    <w:lsdException w:name="Grid Table 5 Dark Accent 4" w:uiPriority="50"/>
+    <w:lsdException w:name="Grid Table 6 Colorful Accent 4" w:uiPriority="51"/>
+    <w:lsdException w:name="Grid Table 7 Colorful Accent 4" w:uiPriority="52"/>
+    <w:lsdException w:name="Grid Table 1 Light Accent 5" w:uiPriority="46"/>
+    <w:lsdException w:name="Grid Table 2 Accent 5" w:uiPriority="47"/>
+    <w:lsdException w:name="Grid Table 3 Accent 5" w:uiPriority="48"/>
+    <w:lsdException w:name="Grid Table 4 Accent 5" w:uiPriority="49"/>
+    <w:lsdException w:name="Grid Table 5 Dark Accent 5" w:uiPriority="50"/>
+    <w:lsdException w:name="Grid Table 6 Colorful Accent 5" w:uiPriority="51"/>
+    <w:lsdException w:name="Grid Table 7 Colorful Accent 5" w:uiPriority="52"/>
+    <w:lsdException w:name="Grid Table 1 Light Accent 6" w:uiPriority="46"/>
+    <w:lsdException w:name="Grid Table 2 Accent 6" w:uiPriority="47"/>
+    <w:lsdException w:name="Grid Table 3 Accent 6" w:uiPriority="48"/>
+    <w:lsdException w:name="Grid Table 4 Accent 6" w:uiPriority="49"/>
+    <w:lsdException w:name="Grid Table 5 Dark Accent 6" w:uiPriority="50"/>
+    <w:lsdException w:name="Grid Table 6 Colorful Accent 6" w:uiPriority="51"/>
+    <w:lsdException w:name="Grid Table 7 Colorful Accent 6" w:uiPriority="52"/>
+    <w:lsdException w:name="List Table 1 Light" w:uiPriority="46"/>
+    <w:lsdException w:name="List Table 2" w:uiPriority="47"/>
+    <w:lsdException w:name="List Table 3" w:uiPriority="48"/>
+    <w:lsdException w:name="List Table 4" w:uiPriority="49"/>
+    <w:lsdException w:name="List Table 5 Dark" w:uiPriority="50"/>
+    <w:lsdException w:name="List Table 6 Colorful" w:uiPriority="51"/>
+    <w:lsdException w:name="List Table 7 Colorful" w:uiPriority="52"/>
+    <w:lsdException w:name="List Table 1 Light Accent 1" w:uiPriority="46"/>
+    <w:lsdException w:name="List Table 2 Accent 1" w:uiPriority="47"/>
+    <w:lsdException w:name="List Table 3 Accent 1" w:uiPriority="48"/>
+    <w:lsdException w:name="List Table 4 Accent 1" w:uiPriority="49"/>
+    <w:lsdException w:name="List Table 5 Dark Accent 1" w:uiPriority="50"/>
+    <w:lsdException w:name="List Table 6 Colorful Accent 1" w:uiPriority="51"/>
+    <w:lsdException w:name="List Table 7 Colorful Accent 1" w:uiPriority="52"/>
+    <w:lsdException w:name="List Table 1 Light Accent 2" w:uiPriority="46"/>
+    <w:lsdException w:name="List Table 2 Accent 2" w:uiPriority="47"/>
+    <w:lsdException w:name="List Table 3 Accent 2" w:uiPriority="48"/>
+    <w:lsdException w:name="List Table 4 Accent 2" w:uiPriority="49"/>
+    <w:lsdException w:name="List Table 5 Dark Accent 2" w:uiPriority="50"/>
+    <w:lsdException w:name="List Table 6 Colorful Accent 2" w:uiPriority="51"/>
+    <w:lsdException w:name="List Table 7 Colorful Accent 2" w:uiPriority="52"/>
+    <w:lsdException w:name="List Table 1 Light Accent 3" w:uiPriority="46"/>
+    <w:lsdException w:name="List Table 2 Accent 3" w:uiPriority="47"/>
+    <w:lsdException w:name="List Table 3 Accent 3" w:uiPriority="48"/>
+    <w:lsdException w:name="List Table 4 Accent 3" w:uiPriority="49"/>
+    <w:lsdException w:name="List Table 5 Dark Accent 3" w:uiPriority="50"/>
+    <w:lsdException w:name="List Table 6 Colorful Accent 3" w:uiPriority="51"/>
+    <w:lsdException w:name="List Table 7 Colorful Accent 3" w:uiPriority="52"/>
+    <w:lsdException w:name="List Table 1 Light Accent 4" w:uiPriority="46"/>
+    <w:lsdException w:name="List Table 2 Accent 4" w:uiPriority="47"/>
+    <w:lsdException w:name="List Table 3 Accent 4" w:uiPriority="48"/>
+    <w:lsdException w:name="List Table 4 Accent 4" w:uiPriority="49"/>
+    <w:lsdException w:name="List Table 5 Dark Accent 4" w:uiPriority="50"/>
+    <w:lsdException w:name="List Table 6 Colorful Accent 4" w:uiPriority="51"/>
+    <w:lsdException w:name="List Table 7 Colorful Accent 4" w:uiPriority="52"/>
+    <w:lsdException w:name="List Table 1 Light Accent 5" w:uiPriority="46"/>
+    <w:lsdException w:name="List Table 2 Accent 5" w:uiPriority="47"/>
+    <w:lsdException w:name="List Table 3 Accent 5" w:uiPriority="48"/>
+    <w:lsdException w:name="List Table 4 Accent 5" w:uiPriority="49"/>
+    <w:lsdException w:name="List Table 5 Dark Accent 5" w:uiPriority="50"/>
+    <w:lsdException w:name="List Table 6 Colorful Accent 5" w:uiPriority="51"/>
+    <w:lsdException w:name="List Table 7 Colorful Accent 5" w:uiPriority="52"/>
+    <w:lsdException w:name="List Table 1 Light Accent 6" w:uiPriority="46"/>
+    <w:lsdException w:name="List Table 2 Accent 6" w:uiPriority="47"/>
+    <w:lsdException w:name="List Table 3 Accent 6" w:uiPriority="48"/>
+    <w:lsdException w:name="List Table 4 Accent 6" w:uiPriority="49"/>
+    <w:lsdException w:name="List Table 5 Dark Accent 6" w:uiPriority="50"/>
+    <w:lsdException w:name="List Table 6 Colorful Accent 6" w:uiPriority="51"/>
+    <w:lsdException w:name="List Table 7 Colorful Accent 6" w:uiPriority="52"/>
+    <w:lsdException w:name="Mention" w:semiHidden="1" w:unhideWhenUsed="1"/>
+    <w:lsdException w:name="Smart Hyperlink" w:semiHidden="1" w:unhideWhenUsed="1"/>
+    <w:lsdException w:name="Hashtag" w:semiHidden="1" w:unhideWhenUsed="1"/>
+    <w:lsdException w:name="Unresolved Mention" w:semiHidden="1" w:unhideWhenUsed="1"/>
+    <w:lsdException w:name="Smart Link" w:semiHidden="1" w:unhideWhenUsed="1"/>
+  </w:latentStyles>
+  <w:style w:type="paragraph" w:styleId="Normal" w:default="1">
     <w:name w:val="Normal"/>
     <w:qFormat/>
     <w:pPr>
@@ -803,11 +836,14 @@
     <w:name w:val="Heading 1"/>
     <w:basedOn w:val="LOnormal"/>
     <w:next w:val="LOnormal"/>
+    <w:link w:val="Heading1Char"/>
+    <w:uiPriority w:val="9"/>
     <w:qFormat/>
     <w:pPr>
       <w:keepNext w:val="true"/>
       <w:keepLines/>
-      <w:spacing w:lineRule="auto" w:line="240" w:before="240" w:after="0"/>
+      <w:spacing w:before="240" w:after="120"/>
+      <w:outlineLvl w:val="0"/>
     </w:pPr>
     <w:rPr>
       <w:rFonts w:ascii="Calibri" w:hAnsi="Calibri" w:eastAsia="Calibri" w:cs="Calibri"/>
@@ -821,11 +857,16 @@
     <w:name w:val="Heading 2"/>
     <w:basedOn w:val="LOnormal"/>
     <w:next w:val="LOnormal"/>
+    <w:link w:val="Heading2Char"/>
+    <w:uiPriority w:val="9"/>
+    <w:semiHidden/>
+    <w:unhideWhenUsed/>
     <w:qFormat/>
     <w:pPr>
       <w:keepNext w:val="true"/>
       <w:keepLines/>
-      <w:spacing w:lineRule="auto" w:line="240" w:before="40" w:after="0"/>
+      <w:spacing w:before="40" w:after="120"/>
+      <w:outlineLvl w:val="1"/>
     </w:pPr>
     <w:rPr>
       <w:rFonts w:ascii="Calibri" w:hAnsi="Calibri" w:eastAsia="Calibri" w:cs="Calibri"/>
@@ -839,11 +880,16 @@
     <w:name w:val="Heading 3"/>
     <w:basedOn w:val="LOnormal"/>
     <w:next w:val="LOnormal"/>
+    <w:link w:val="Heading3Char"/>
+    <w:uiPriority w:val="9"/>
+    <w:semiHidden/>
+    <w:unhideWhenUsed/>
     <w:qFormat/>
     <w:pPr>
       <w:keepNext w:val="true"/>
       <w:keepLines/>
-      <w:spacing w:lineRule="auto" w:line="240" w:before="40" w:after="0"/>
+      <w:spacing w:before="40" w:after="120"/>
+      <w:outlineLvl w:val="2"/>
     </w:pPr>
     <w:rPr>
       <w:rFonts w:ascii="Calibri" w:hAnsi="Calibri" w:eastAsia="Calibri" w:cs="Calibri"/>
@@ -857,11 +903,16 @@
     <w:name w:val="Heading 4"/>
     <w:basedOn w:val="LOnormal"/>
     <w:next w:val="LOnormal"/>
+    <w:link w:val="Heading4Char"/>
+    <w:uiPriority w:val="9"/>
+    <w:semiHidden/>
+    <w:unhideWhenUsed/>
     <w:qFormat/>
     <w:pPr>
       <w:keepNext w:val="true"/>
       <w:keepLines/>
-      <w:spacing w:lineRule="auto" w:line="240" w:before="40" w:after="0"/>
+      <w:spacing w:before="40" w:after="120"/>
+      <w:outlineLvl w:val="3"/>
     </w:pPr>
     <w:rPr>
       <w:rFonts w:ascii="Calibri" w:hAnsi="Calibri" w:eastAsia="Calibri" w:cs="Calibri"/>
@@ -873,11 +924,16 @@
     <w:name w:val="Heading 5"/>
     <w:basedOn w:val="LOnormal"/>
     <w:next w:val="LOnormal"/>
+    <w:link w:val="Heading5Char"/>
+    <w:uiPriority w:val="9"/>
+    <w:semiHidden/>
+    <w:unhideWhenUsed/>
     <w:qFormat/>
     <w:pPr>
       <w:keepNext w:val="true"/>
       <w:keepLines/>
-      <w:spacing w:lineRule="auto" w:line="240" w:before="40" w:after="0"/>
+      <w:spacing w:before="40" w:after="120"/>
+      <w:outlineLvl w:val="4"/>
     </w:pPr>
     <w:rPr>
       <w:rFonts w:ascii="Calibri" w:hAnsi="Calibri" w:eastAsia="Calibri" w:cs="Calibri"/>
@@ -891,11 +947,16 @@
     <w:name w:val="Heading 6"/>
     <w:basedOn w:val="LOnormal"/>
     <w:next w:val="LOnormal"/>
+    <w:link w:val="Heading6Char"/>
+    <w:uiPriority w:val="9"/>
+    <w:semiHidden/>
+    <w:unhideWhenUsed/>
     <w:qFormat/>
     <w:pPr>
       <w:keepNext w:val="true"/>
       <w:keepLines/>
-      <w:spacing w:lineRule="auto" w:line="240" w:before="40" w:after="0"/>
+      <w:spacing w:before="40" w:after="120"/>
+      <w:outlineLvl w:val="5"/>
     </w:pPr>
     <w:rPr>
       <w:rFonts w:ascii="Calibri" w:hAnsi="Calibri" w:eastAsia="Calibri" w:cs="Calibri"/>
@@ -993,7 +1054,7 @@
       <w:color w:val="1F3763"/>
     </w:rPr>
   </w:style>
-  <w:style w:type="paragraph" w:styleId="Heading">
+  <w:style w:type="paragraph" w:styleId="Heading" w:customStyle="1">
     <w:name w:val="Heading"/>
     <w:basedOn w:val="LOnormal"/>
     <w:next w:val="TextBody"/>
@@ -1026,7 +1087,7 @@
   </w:style>
   <w:style w:type="paragraph" w:styleId="Caption">
     <w:name w:val="Caption"/>
-    <w:basedOn w:val="LOnormal"/>
+    <w:basedOn w:val="Normal"/>
     <w:qFormat/>
     <w:pPr>
       <w:suppressLineNumbers/>
@@ -1040,7 +1101,7 @@
       <w:szCs w:val="24"/>
     </w:rPr>
   </w:style>
-  <w:style w:type="paragraph" w:styleId="Index">
+  <w:style w:type="paragraph" w:styleId="Index" w:customStyle="1">
     <w:name w:val="Index"/>
     <w:basedOn w:val="LOnormal"/>
     <w:qFormat/>
@@ -1051,7 +1112,21 @@
       <w:rFonts w:cs="Lohit Devanagari"/>
     </w:rPr>
   </w:style>
-  <w:style w:type="paragraph" w:styleId="LOnormal" w:default="1">
+  <w:style w:type="paragraph" w:styleId="Caption1">
+    <w:name w:val="caption"/>
+    <w:basedOn w:val="LOnormal"/>
+    <w:qFormat/>
+    <w:pPr>
+      <w:suppressLineNumbers/>
+      <w:spacing w:before="120" w:after="120"/>
+    </w:pPr>
+    <w:rPr>
+      <w:rFonts w:cs="Lohit Devanagari"/>
+      <w:i/>
+      <w:iCs/>
+    </w:rPr>
+  </w:style>
+  <w:style w:type="paragraph" w:styleId="LOnormal" w:customStyle="1">
     <w:name w:val="LO-normal"/>
     <w:qFormat/>
     <w:pPr>
@@ -1074,12 +1149,12 @@
     <w:name w:val="Title"/>
     <w:basedOn w:val="LOnormal"/>
     <w:next w:val="LOnormal"/>
+    <w:uiPriority w:val="10"/>
     <w:qFormat/>
     <w:pPr>
       <w:keepNext w:val="true"/>
       <w:keepLines/>
-      <w:pageBreakBefore w:val="false"/>
-      <w:spacing w:lineRule="auto" w:line="240" w:before="480" w:after="120"/>
+      <w:spacing w:before="480" w:after="120"/>
     </w:pPr>
     <w:rPr>
       <w:b/>
@@ -1104,22 +1179,20 @@
     <w:pPr/>
     <w:rPr/>
   </w:style>
-  <w:style w:type="paragraph" w:styleId="TableContents">
+  <w:style w:type="paragraph" w:styleId="TableContents" w:customStyle="1">
     <w:name w:val="Table Contents"/>
     <w:basedOn w:val="LOnormal"/>
     <w:qFormat/>
     <w:pPr>
-      <w:widowControl w:val="false"/>
       <w:suppressLineNumbers/>
     </w:pPr>
     <w:rPr/>
   </w:style>
-  <w:style w:type="paragraph" w:styleId="TableHeading">
+  <w:style w:type="paragraph" w:styleId="TableHeading" w:customStyle="1">
     <w:name w:val="Table Heading"/>
     <w:basedOn w:val="TableContents"/>
     <w:qFormat/>
     <w:pPr>
-      <w:suppressLineNumbers/>
       <w:jc w:val="center"/>
     </w:pPr>
     <w:rPr>
@@ -1131,12 +1204,12 @@
     <w:name w:val="Subtitle"/>
     <w:basedOn w:val="LOnormal"/>
     <w:next w:val="LOnormal"/>
+    <w:uiPriority w:val="11"/>
     <w:qFormat/>
     <w:pPr>
       <w:keepNext w:val="true"/>
       <w:keepLines/>
-      <w:pageBreakBefore w:val="false"/>
-      <w:spacing w:lineRule="auto" w:line="240" w:before="360" w:after="80"/>
+      <w:spacing w:before="360" w:after="80"/>
     </w:pPr>
     <w:rPr>
       <w:rFonts w:ascii="Georgia" w:hAnsi="Georgia" w:eastAsia="Georgia" w:cs="Georgia"/>
@@ -1152,17 +1225,6 @@
     <w:semiHidden/>
     <w:unhideWhenUsed/>
     <w:qFormat/>
-  </w:style>
-  <w:style w:type="table" w:default="1" w:styleId="TableNormal">
-    <w:name w:val="TableNormal"/>
-    <w:tblPr>
-      <w:tblCellMar>
-        <w:top w:w="100" w:type="dxa"/>
-        <w:left w:w="100" w:type="dxa"/>
-        <w:bottom w:w="100" w:type="dxa"/>
-        <w:right w:w="100" w:type="dxa"/>
-      </w:tblCellMar>
-    </w:tblPr>
   </w:style>
   <w:style w:type="table" w:default="1" w:styleId="TableNormal">
     <w:name w:val="Normal Table"/>
@@ -1175,6 +1237,17 @@
         <w:left w:w="108" w:type="dxa"/>
         <w:bottom w:w="0" w:type="dxa"/>
         <w:right w:w="108" w:type="dxa"/>
+      </w:tblCellMar>
+    </w:tblPr>
+  </w:style>
+  <w:style w:type="table" w:customStyle="1" w:styleId="TableNormal0">
+    <w:name w:val="TableNormal"/>
+    <w:tblPr>
+      <w:tblCellMar>
+        <w:top w:w="100" w:type="dxa"/>
+        <w:left w:w="100" w:type="dxa"/>
+        <w:bottom w:w="100" w:type="dxa"/>
+        <w:right w:w="100" w:type="dxa"/>
       </w:tblCellMar>
     </w:tblPr>
   </w:style>
@@ -1477,8 +1550,8 @@
 <file path=customXml/itemProps1.xml><?xml version="1.0" encoding="utf-8"?>
 <ds:datastoreItem xmlns:ds="http://schemas.openxmlformats.org/officeDocument/2006/customXml" ds:itemID="{11111111-1234-1234-1234-123412341234}">
   <ds:schemaRefs>
+    <ds:schemaRef ds:uri="http://customooxmlschemas.google.com/"/>
     <ds:schemaRef ds:uri="http://schemas.openxmlformats.org/officeDocument/2006/relationships"/>
-    <ds:schemaRef ds:uri="http://customooxmlschemas.google.com/"/>
   </ds:schemaRefs>
 </ds:datastoreItem>
 </file>
</xml_diff>